<commit_message>
Grammar and spell check
</commit_message>
<xml_diff>
--- a/Munksgard_Michelle_ProblemSolving.docx
+++ b/Munksgard_Michelle_ProblemSolving.docx
@@ -56,7 +56,13 @@
         </w:numPr>
       </w:pPr>
       <w:r>
-        <w:t>Break the problem apart – There is not enough room in the boat for all of them. The ideal goal would be to get all of the items in the boat with the man. He can’t leave the cat and the parrot alone, the cat might eat the parrot.</w:t>
+        <w:t xml:space="preserve">Break the problem apart – There is not enough room in the boat for all of them. The ideal goal would be to get all of the items in the boat with the man. He can’t leave the cat and the parrot </w:t>
+      </w:r>
+      <w:r>
+        <w:t>alone;</w:t>
+      </w:r>
+      <w:r>
+        <w:t xml:space="preserve"> the cat might eat the parrot.</w:t>
       </w:r>
     </w:p>
     <w:p>
@@ -128,7 +134,15 @@
         </w:numPr>
       </w:pPr>
       <w:r>
-        <w:t xml:space="preserve">Break the problem apart – There are more black socks than any other color so the odds of getting black socks is greater. In the dark, you should be able to see the different between white and black/brown socks. </w:t>
+        <w:t xml:space="preserve">Break the problem apart – There are more black socks than any other color so the odds of getting black </w:t>
+      </w:r>
+      <w:bookmarkStart w:id="0" w:name="_GoBack"/>
+      <w:bookmarkEnd w:id="0"/>
+      <w:r>
+        <w:t>socks are</w:t>
+      </w:r>
+      <w:r>
+        <w:t xml:space="preserve"> greater. In the dark, you should be able to see the different between white and black/brown socks. </w:t>
       </w:r>
     </w:p>
     <w:p>
@@ -251,8 +265,6 @@
       <w:r>
         <w:t>Choose a solution and develop a plan to implement it – My solution would be to test out the first challenge, counting to 10. After seeing what numbers land with which fingers I might be able to determine how the rest of them would fall.</w:t>
       </w:r>
-      <w:bookmarkStart w:id="0" w:name="_GoBack"/>
-      <w:bookmarkEnd w:id="0"/>
     </w:p>
     <w:p/>
     <w:sectPr>

</xml_diff>